<commit_message>
Updated PID with Gantt chart
</commit_message>
<xml_diff>
--- a/docs/01 PI Template.docx
+++ b/docs/01 PI Template.docx
@@ -339,312 +339,6 @@
       <w:pPr>
         <w:rPr>
           <w:rStyle w:val="IntenseReference"/>
-          <w:sz w:val="24"/>
-          <w:szCs w:val="24"/>
-        </w:rPr>
-      </w:pPr>
-    </w:p>
-    <w:p>
-      <w:pPr>
-        <w:rPr>
-          <w:rStyle w:val="IntenseReference"/>
-          <w:i/>
-          <w:iCs/>
-          <w:color w:val="767171" w:themeColor="background2" w:themeShade="80"/>
-          <w:sz w:val="24"/>
-          <w:szCs w:val="24"/>
-        </w:rPr>
-      </w:pPr>
-      <w:r>
-        <w:rPr>
-          <w:rStyle w:val="IntenseReference"/>
-          <w:i/>
-          <w:iCs/>
-          <w:color w:val="767171" w:themeColor="background2" w:themeShade="80"/>
-          <w:sz w:val="24"/>
-          <w:szCs w:val="24"/>
-        </w:rPr>
-        <w:t>Outline your</w:t>
-      </w:r>
-      <w:r>
-        <w:rPr>
-          <w:rStyle w:val="IntenseReference"/>
-          <w:i/>
-          <w:iCs/>
-          <w:color w:val="767171" w:themeColor="background2" w:themeShade="80"/>
-          <w:sz w:val="24"/>
-          <w:szCs w:val="24"/>
-        </w:rPr>
-        <w:t xml:space="preserve"> initial </w:t>
-      </w:r>
-      <w:r>
-        <w:rPr>
-          <w:rStyle w:val="IntenseReference"/>
-          <w:i/>
-          <w:iCs/>
-          <w:color w:val="767171" w:themeColor="background2" w:themeShade="80"/>
-          <w:sz w:val="24"/>
-          <w:szCs w:val="24"/>
-        </w:rPr>
-        <w:t>project vision here.</w:t>
-      </w:r>
-      <w:r>
-        <w:rPr>
-          <w:rStyle w:val="IntenseReference"/>
-          <w:i/>
-          <w:iCs/>
-          <w:color w:val="767171" w:themeColor="background2" w:themeShade="80"/>
-          <w:sz w:val="24"/>
-          <w:szCs w:val="24"/>
-        </w:rPr>
-        <w:t xml:space="preserve">  Setting out your project vision at the start does not set it in stone, it can change as you develop your ideas, but you must provide a starting point. </w:t>
-      </w:r>
-      <w:r>
-        <w:rPr>
-          <w:rStyle w:val="IntenseReference"/>
-          <w:i/>
-          <w:iCs/>
-          <w:color w:val="767171" w:themeColor="background2" w:themeShade="80"/>
-          <w:sz w:val="24"/>
-          <w:szCs w:val="24"/>
-        </w:rPr>
-        <w:t xml:space="preserve">  </w:t>
-      </w:r>
-    </w:p>
-    <w:p>
-      <w:pPr>
-        <w:rPr>
-          <w:rStyle w:val="IntenseReference"/>
-          <w:i/>
-          <w:iCs/>
-          <w:color w:val="767171" w:themeColor="background2" w:themeShade="80"/>
-          <w:sz w:val="24"/>
-          <w:szCs w:val="24"/>
-        </w:rPr>
-      </w:pPr>
-    </w:p>
-    <w:p>
-      <w:pPr>
-        <w:rPr>
-          <w:rStyle w:val="IntenseReference"/>
-          <w:i/>
-          <w:iCs/>
-          <w:color w:val="767171" w:themeColor="background2" w:themeShade="80"/>
-          <w:sz w:val="24"/>
-          <w:szCs w:val="24"/>
-        </w:rPr>
-      </w:pPr>
-      <w:r>
-        <w:rPr>
-          <w:rStyle w:val="IntenseReference"/>
-          <w:i/>
-          <w:iCs/>
-          <w:color w:val="767171" w:themeColor="background2" w:themeShade="80"/>
-          <w:sz w:val="24"/>
-          <w:szCs w:val="24"/>
-        </w:rPr>
-        <w:t xml:space="preserve">Follow the format suggested here </w:t>
-      </w:r>
-      <w:hyperlink r:id="rId5" w:history="1">
-        <w:r>
-          <w:rPr>
-            <w:rStyle w:val="IntenseReference"/>
-            <w:i/>
-            <w:iCs/>
-            <w:color w:val="767171" w:themeColor="background2" w:themeShade="80"/>
-            <w:sz w:val="24"/>
-            <w:szCs w:val="24"/>
-          </w:rPr>
-          <w:t>https://martinfowler.com/articles/lean-inception/write-product-vision.html</w:t>
-        </w:r>
-      </w:hyperlink>
-    </w:p>
-    <w:p>
-      <w:pPr>
-        <w:rPr>
-          <w:rStyle w:val="IntenseReference"/>
-          <w:i/>
-          <w:iCs/>
-          <w:color w:val="767171" w:themeColor="background2" w:themeShade="80"/>
-          <w:sz w:val="24"/>
-          <w:szCs w:val="24"/>
-        </w:rPr>
-      </w:pPr>
-    </w:p>
-    <w:p>
-      <w:pPr>
-        <w:rPr>
-          <w:rStyle w:val="IntenseReference"/>
-          <w:i/>
-          <w:iCs/>
-          <w:color w:val="767171" w:themeColor="background2" w:themeShade="80"/>
-          <w:sz w:val="24"/>
-          <w:szCs w:val="24"/>
-        </w:rPr>
-      </w:pPr>
-      <w:r>
-        <w:rPr>
-          <w:rStyle w:val="IntenseReference"/>
-          <w:i/>
-          <w:iCs/>
-          <w:color w:val="767171" w:themeColor="background2" w:themeShade="80"/>
-          <w:sz w:val="24"/>
-          <w:szCs w:val="24"/>
-        </w:rPr>
-        <w:t>For [who?]</w:t>
-      </w:r>
-      <w:r>
-        <w:rPr>
-          <w:rStyle w:val="IntenseReference"/>
-          <w:i/>
-          <w:iCs/>
-          <w:color w:val="767171" w:themeColor="background2" w:themeShade="80"/>
-          <w:sz w:val="24"/>
-          <w:szCs w:val="24"/>
-        </w:rPr>
-        <w:t xml:space="preserve"> </w:t>
-      </w:r>
-    </w:p>
-    <w:p>
-      <w:pPr>
-        <w:rPr>
-          <w:rStyle w:val="IntenseReference"/>
-          <w:i/>
-          <w:iCs/>
-          <w:color w:val="767171" w:themeColor="background2" w:themeShade="80"/>
-          <w:sz w:val="24"/>
-          <w:szCs w:val="24"/>
-        </w:rPr>
-      </w:pPr>
-      <w:r>
-        <w:rPr>
-          <w:rStyle w:val="IntenseReference"/>
-          <w:i/>
-          <w:iCs/>
-          <w:color w:val="767171" w:themeColor="background2" w:themeShade="80"/>
-          <w:sz w:val="24"/>
-          <w:szCs w:val="24"/>
-        </w:rPr>
-        <w:t>Whose [problem]</w:t>
-      </w:r>
-      <w:r>
-        <w:rPr>
-          <w:rStyle w:val="IntenseReference"/>
-          <w:i/>
-          <w:iCs/>
-          <w:color w:val="767171" w:themeColor="background2" w:themeShade="80"/>
-          <w:sz w:val="24"/>
-          <w:szCs w:val="24"/>
-        </w:rPr>
-        <w:t xml:space="preserve"> </w:t>
-      </w:r>
-    </w:p>
-    <w:p>
-      <w:pPr>
-        <w:rPr>
-          <w:rStyle w:val="IntenseReference"/>
-          <w:i/>
-          <w:iCs/>
-          <w:color w:val="767171" w:themeColor="background2" w:themeShade="80"/>
-          <w:sz w:val="24"/>
-          <w:szCs w:val="24"/>
-        </w:rPr>
-      </w:pPr>
-      <w:r>
-        <w:rPr>
-          <w:rStyle w:val="IntenseReference"/>
-          <w:i/>
-          <w:iCs/>
-          <w:color w:val="767171" w:themeColor="background2" w:themeShade="80"/>
-          <w:sz w:val="24"/>
-          <w:szCs w:val="24"/>
-        </w:rPr>
-        <w:t>The [name of your product]</w:t>
-      </w:r>
-    </w:p>
-    <w:p>
-      <w:pPr>
-        <w:rPr>
-          <w:rStyle w:val="IntenseReference"/>
-          <w:i/>
-          <w:iCs/>
-          <w:color w:val="767171" w:themeColor="background2" w:themeShade="80"/>
-          <w:sz w:val="24"/>
-          <w:szCs w:val="24"/>
-        </w:rPr>
-      </w:pPr>
-      <w:r>
-        <w:rPr>
-          <w:rStyle w:val="IntenseReference"/>
-          <w:i/>
-          <w:iCs/>
-          <w:color w:val="767171" w:themeColor="background2" w:themeShade="80"/>
-          <w:sz w:val="24"/>
-          <w:szCs w:val="24"/>
-        </w:rPr>
-        <w:t>Is a [type of product]</w:t>
-      </w:r>
-    </w:p>
-    <w:p>
-      <w:pPr>
-        <w:rPr>
-          <w:rStyle w:val="IntenseReference"/>
-          <w:i/>
-          <w:iCs/>
-          <w:color w:val="767171" w:themeColor="background2" w:themeShade="80"/>
-          <w:sz w:val="24"/>
-          <w:szCs w:val="24"/>
-        </w:rPr>
-      </w:pPr>
-      <w:r>
-        <w:rPr>
-          <w:rStyle w:val="IntenseReference"/>
-          <w:i/>
-          <w:iCs/>
-          <w:color w:val="767171" w:themeColor="background2" w:themeShade="80"/>
-          <w:sz w:val="24"/>
-          <w:szCs w:val="24"/>
-        </w:rPr>
-        <w:t>That [what are the key reasons]</w:t>
-      </w:r>
-    </w:p>
-    <w:p>
-      <w:pPr>
-        <w:rPr>
-          <w:rStyle w:val="IntenseReference"/>
-          <w:color w:val="767171" w:themeColor="background2" w:themeShade="80"/>
-          <w:sz w:val="24"/>
-          <w:szCs w:val="24"/>
-        </w:rPr>
-      </w:pPr>
-    </w:p>
-    <w:p>
-      <w:pPr>
-        <w:rPr>
-          <w:rStyle w:val="IntenseReference"/>
-          <w:i/>
-          <w:iCs/>
-          <w:color w:val="767171" w:themeColor="background2" w:themeShade="80"/>
-          <w:sz w:val="24"/>
-          <w:szCs w:val="24"/>
-        </w:rPr>
-      </w:pPr>
-      <w:r>
-        <w:rPr>
-          <w:rStyle w:val="IntenseReference"/>
-          <w:i/>
-          <w:iCs/>
-          <w:color w:val="767171" w:themeColor="background2" w:themeShade="80"/>
-          <w:sz w:val="24"/>
-          <w:szCs w:val="24"/>
-        </w:rPr>
-        <w:t>No need for the different from or our product.</w:t>
-      </w:r>
-    </w:p>
-    <w:p>
-      <w:pPr>
-        <w:rPr>
-          <w:rStyle w:val="IntenseReference"/>
           <w:i/>
           <w:iCs/>
           <w:color w:val="AEAAAA" w:themeColor="background2" w:themeShade="BF"/>
@@ -687,17 +381,6 @@
           <w:szCs w:val="24"/>
         </w:rPr>
       </w:pPr>
-      <w:r>
-        <w:rPr>
-          <w:rStyle w:val="IntenseReference"/>
-          <w:i/>
-          <w:iCs/>
-          <w:color w:val="767171" w:themeColor="background2" w:themeShade="80"/>
-          <w:sz w:val="24"/>
-          <w:szCs w:val="24"/>
-        </w:rPr>
-        <w:t>Identify here potential risks to your project and outline how you will address those risks.  For further information view the risk management resources provided in support materials section.</w:t>
-      </w:r>
     </w:p>
     <w:tbl>
       <w:tblPr>
@@ -887,7 +570,6 @@
                 <w:sz w:val="24"/>
                 <w:szCs w:val="24"/>
               </w:rPr>
-              <w:lastRenderedPageBreak/>
               <w:t xml:space="preserve">(i.e. type of Raspberry Pi, any external modules) </w:t>
             </w:r>
             <w:r>
@@ -976,7 +658,6 @@
                 <w:sz w:val="24"/>
                 <w:szCs w:val="24"/>
               </w:rPr>
-              <w:lastRenderedPageBreak/>
               <w:t>High</w:t>
             </w:r>
           </w:p>
@@ -1157,6 +838,7 @@
                 <w:sz w:val="24"/>
                 <w:szCs w:val="24"/>
               </w:rPr>
+              <w:lastRenderedPageBreak/>
               <w:t>Being unable to process data in real time well enough on a Raspberry Pi</w:t>
             </w:r>
           </w:p>
@@ -1195,15 +877,7 @@
                 <w:sz w:val="24"/>
                 <w:szCs w:val="24"/>
               </w:rPr>
-              <w:t xml:space="preserve"> to come up with alternative solutions</w:t>
-            </w:r>
-            <w:r>
-              <w:rPr>
-                <w:rStyle w:val="IntenseReference"/>
-                <w:sz w:val="24"/>
-                <w:szCs w:val="24"/>
-              </w:rPr>
-              <w:t xml:space="preserve"> – such as recording an audio stream, storing it and processing it rather than real time interpretation</w:t>
+              <w:t xml:space="preserve"> to come up with alternative solutions – such as recording an audio stream, storing it and processing it rather than real time interpretation</w:t>
             </w:r>
           </w:p>
         </w:tc>
@@ -1540,6 +1214,71 @@
       <w:r>
         <w:rPr>
           <w:rStyle w:val="IntenseReference"/>
+          <w:i/>
+          <w:iCs/>
+          <w:color w:val="767171" w:themeColor="background2" w:themeShade="80"/>
+          <w:sz w:val="24"/>
+          <w:szCs w:val="24"/>
+        </w:rPr>
+        <w:drawing>
+          <wp:anchor distT="0" distB="0" distL="114300" distR="114300" simplePos="0" relativeHeight="251658240" behindDoc="0" locked="0" layoutInCell="1" allowOverlap="1" wp14:anchorId="678AACFE" wp14:editId="29CFEDB1">
+            <wp:simplePos x="0" y="0"/>
+            <wp:positionH relativeFrom="margin">
+              <wp:posOffset>-761999</wp:posOffset>
+            </wp:positionH>
+            <wp:positionV relativeFrom="paragraph">
+              <wp:posOffset>311150</wp:posOffset>
+            </wp:positionV>
+            <wp:extent cx="7162800" cy="1285240"/>
+            <wp:effectExtent l="0" t="0" r="0" b="0"/>
+            <wp:wrapNone/>
+            <wp:docPr id="1379319010" name="Picture 1" descr="A screenshot of a computer&#10;&#10;Description automatically generated"/>
+            <wp:cNvGraphicFramePr>
+              <a:graphicFrameLocks xmlns:a="http://schemas.openxmlformats.org/drawingml/2006/main" noChangeAspect="1"/>
+            </wp:cNvGraphicFramePr>
+            <a:graphic xmlns:a="http://schemas.openxmlformats.org/drawingml/2006/main">
+              <a:graphicData uri="http://schemas.openxmlformats.org/drawingml/2006/picture">
+                <pic:pic xmlns:pic="http://schemas.openxmlformats.org/drawingml/2006/picture">
+                  <pic:nvPicPr>
+                    <pic:cNvPr id="1379319010" name="Picture 1" descr="A screenshot of a computer&#10;&#10;Description automatically generated"/>
+                    <pic:cNvPicPr/>
+                  </pic:nvPicPr>
+                  <pic:blipFill>
+                    <a:blip r:embed="rId5" cstate="print">
+                      <a:extLst>
+                        <a:ext uri="{28A0092B-C50C-407E-A947-70E740481C1C}">
+                          <a14:useLocalDpi xmlns:a14="http://schemas.microsoft.com/office/drawing/2010/main" val="0"/>
+                        </a:ext>
+                      </a:extLst>
+                    </a:blip>
+                    <a:stretch>
+                      <a:fillRect/>
+                    </a:stretch>
+                  </pic:blipFill>
+                  <pic:spPr>
+                    <a:xfrm>
+                      <a:off x="0" y="0"/>
+                      <a:ext cx="7165737" cy="1285767"/>
+                    </a:xfrm>
+                    <a:prstGeom prst="rect">
+                      <a:avLst/>
+                    </a:prstGeom>
+                  </pic:spPr>
+                </pic:pic>
+              </a:graphicData>
+            </a:graphic>
+            <wp14:sizeRelH relativeFrom="page">
+              <wp14:pctWidth>0</wp14:pctWidth>
+            </wp14:sizeRelH>
+            <wp14:sizeRelV relativeFrom="page">
+              <wp14:pctHeight>0</wp14:pctHeight>
+            </wp14:sizeRelV>
+          </wp:anchor>
+        </w:drawing>
+      </w:r>
+      <w:r>
+        <w:rPr>
+          <w:rStyle w:val="IntenseReference"/>
           <w:rFonts w:cstheme="minorBidi"/>
           <w:spacing w:val="0"/>
           <w:sz w:val="40"/>
@@ -1569,7 +1308,9 @@
           <w:szCs w:val="24"/>
         </w:rPr>
       </w:pPr>
-      <w:r>
+    </w:p>
+    <w:p>
+      <w:pPr>
         <w:rPr>
           <w:rStyle w:val="IntenseReference"/>
           <w:i/>
@@ -1578,7 +1319,106 @@
           <w:sz w:val="24"/>
           <w:szCs w:val="24"/>
         </w:rPr>
-        <w:t>Identify here your proposed work packages and how they will fit together over the time you have available.  This is a high level estimate.</w:t>
+      </w:pPr>
+    </w:p>
+    <w:p>
+      <w:pPr>
+        <w:rPr>
+          <w:rStyle w:val="IntenseReference"/>
+          <w:i/>
+          <w:iCs/>
+          <w:color w:val="767171" w:themeColor="background2" w:themeShade="80"/>
+          <w:sz w:val="24"/>
+          <w:szCs w:val="24"/>
+        </w:rPr>
+      </w:pPr>
+    </w:p>
+    <w:p>
+      <w:pPr>
+        <w:rPr>
+          <w:rStyle w:val="IntenseReference"/>
+          <w:i/>
+          <w:iCs/>
+          <w:color w:val="767171" w:themeColor="background2" w:themeShade="80"/>
+          <w:sz w:val="24"/>
+          <w:szCs w:val="24"/>
+        </w:rPr>
+      </w:pPr>
+    </w:p>
+    <w:p>
+      <w:pPr>
+        <w:rPr>
+          <w:rStyle w:val="IntenseReference"/>
+          <w:i/>
+          <w:iCs/>
+          <w:color w:val="767171" w:themeColor="background2" w:themeShade="80"/>
+          <w:sz w:val="24"/>
+          <w:szCs w:val="24"/>
+        </w:rPr>
+      </w:pPr>
+    </w:p>
+    <w:p>
+      <w:pPr>
+        <w:rPr>
+          <w:rStyle w:val="IntenseReference"/>
+          <w:i/>
+          <w:iCs/>
+          <w:color w:val="767171" w:themeColor="background2" w:themeShade="80"/>
+          <w:sz w:val="24"/>
+          <w:szCs w:val="24"/>
+        </w:rPr>
+      </w:pPr>
+    </w:p>
+    <w:p>
+      <w:pPr>
+        <w:rPr>
+          <w:rStyle w:val="IntenseReference"/>
+          <w:i/>
+          <w:iCs/>
+          <w:color w:val="767171" w:themeColor="background2" w:themeShade="80"/>
+          <w:sz w:val="24"/>
+          <w:szCs w:val="24"/>
+        </w:rPr>
+      </w:pPr>
+    </w:p>
+    <w:p>
+      <w:pPr>
+        <w:rPr>
+          <w:rStyle w:val="IntenseReference"/>
+          <w:i/>
+          <w:iCs/>
+          <w:color w:val="767171" w:themeColor="background2" w:themeShade="80"/>
+          <w:sz w:val="24"/>
+          <w:szCs w:val="24"/>
+        </w:rPr>
+      </w:pPr>
+    </w:p>
+    <w:p>
+      <w:r>
+        <w:t>Can</w:t>
+      </w:r>
+      <w:r>
+        <w:t xml:space="preserve"> also</w:t>
+      </w:r>
+      <w:r>
+        <w:t xml:space="preserve"> be found </w:t>
+      </w:r>
+      <w:r>
+        <w:t>on the Jira project</w:t>
+      </w:r>
+      <w:r>
+        <w:t xml:space="preserve">: </w:t>
+      </w:r>
+      <w:hyperlink r:id="rId6" w:history="1">
+        <w:r>
+          <w:rPr>
+            <w:rStyle w:val="Hyperlink"/>
+          </w:rPr>
+          <w:t>https://tarencollyer.atlassian.net/jira/software/projects/TASK/boards/1/timeline</w:t>
+        </w:r>
+      </w:hyperlink>
+      <w:r>
+        <w:t xml:space="preserve"> </w:t>
       </w:r>
     </w:p>
     <w:p/>
@@ -1607,37 +1447,14 @@
     <w:p>
       <w:pPr>
         <w:rPr>
-          <w:rStyle w:val="IntenseReference"/>
-          <w:i/>
-          <w:iCs/>
-          <w:color w:val="767171" w:themeColor="background2" w:themeShade="80"/>
-          <w:sz w:val="24"/>
-          <w:szCs w:val="24"/>
+          <w:rFonts w:cstheme="minorHAnsi"/>
+          <w:bCs/>
+          <w:spacing w:val="5"/>
         </w:rPr>
       </w:pPr>
       <w:r>
         <w:rPr>
           <w:rStyle w:val="IntenseReference"/>
-          <w:i/>
-          <w:iCs/>
-          <w:color w:val="767171" w:themeColor="background2" w:themeShade="80"/>
-          <w:sz w:val="24"/>
-          <w:szCs w:val="24"/>
-        </w:rPr>
-        <w:t>Provide keywords for your project to enable searching</w:t>
-      </w:r>
-    </w:p>
-    <w:p>
-      <w:pPr>
-        <w:rPr>
-          <w:rStyle w:val="IntenseReference"/>
-          <w:sz w:val="24"/>
-          <w:szCs w:val="24"/>
-        </w:rPr>
-      </w:pPr>
-      <w:r>
-        <w:rPr>
-          <w:rStyle w:val="IntenseReference"/>
           <w:sz w:val="24"/>
           <w:szCs w:val="24"/>
         </w:rPr>
@@ -1660,8 +1477,6 @@
         <w:t xml:space="preserve"> automation, transcription, automatic, notation, notes, instrument</w:t>
       </w:r>
     </w:p>
-    <w:p/>
-    <w:p/>
     <w:sectPr>
       <w:pgSz w:w="11900" w:h="16840"/>
       <w:pgMar w:top="1440" w:right="1440" w:bottom="1440" w:left="1440" w:header="708" w:footer="708" w:gutter="0"/>

</xml_diff>